<commit_message>
working on module 8
</commit_message>
<xml_diff>
--- a/Module08/HerosAndVillains.docx
+++ b/Module08/HerosAndVillains.docx
@@ -32,326 +32,147 @@
     </w:p>
     <w:p>
       <w:pPr>
+        <w:shd w:val="clear" w:color="auto" w:fill="FFFFFF"/>
+        <w:spacing w:before="180" w:after="120" w:line="240" w:lineRule="auto"/>
+        <w:outlineLvl w:val="0"/>
         <w:rPr>
-          <w:rFonts w:ascii="Helvetica" w:hAnsi="Helvetica" w:cs="Helvetica"/>
+          <w:rFonts w:ascii="Arial" w:eastAsia="Times New Roman" w:hAnsi="Arial" w:cs="Arial"/>
+          <w:b/>
+          <w:bCs/>
           <w:color w:val="212121"/>
-          <w:sz w:val="21"/>
-          <w:szCs w:val="21"/>
-          <w:shd w:val="clear" w:color="auto" w:fill="FFFFFF"/>
+          <w:kern w:val="36"/>
+          <w:sz w:val="33"/>
+          <w:szCs w:val="33"/>
         </w:rPr>
       </w:pPr>
       <w:r>
         <w:rPr>
-          <w:rStyle w:val="Strong"/>
-          <w:rFonts w:ascii="Helvetica" w:hAnsi="Helvetica" w:cs="Helvetica"/>
+          <w:rFonts w:ascii="Arial" w:eastAsia="Times New Roman" w:hAnsi="Arial" w:cs="Arial"/>
+          <w:b/>
+          <w:bCs/>
           <w:color w:val="212121"/>
-          <w:sz w:val="21"/>
-          <w:szCs w:val="21"/>
-          <w:shd w:val="clear" w:color="auto" w:fill="FFFFFF"/>
+          <w:kern w:val="36"/>
+          <w:sz w:val="33"/>
+          <w:szCs w:val="33"/>
         </w:rPr>
-        <w:t>Directions</w:t>
+        <w:t>Caprill Wright (acw2et) and Diana McSpadden (hdm5s)</w:t>
       </w:r>
+    </w:p>
+    <w:p/>
+    <w:p>
       <w:r>
-        <w:rPr>
-          <w:rFonts w:ascii="Helvetica" w:hAnsi="Helvetica" w:cs="Helvetica"/>
-          <w:color w:val="212121"/>
-          <w:sz w:val="21"/>
-          <w:szCs w:val="21"/>
-          <w:shd w:val="clear" w:color="auto" w:fill="FFFFFF"/>
-        </w:rPr>
-        <w:t xml:space="preserve">: This assignment should be completed with a partner. You may use Piazza to find a partner for this assignment. Use slide #3 in the Entity-Relationship Model and Converting to Table document to create an ER diagram around the Heroes and Villains scenario. Add attributes to each of them and come up with as many relationships that you can between heroes and villains. Use one of the programs mentioned on slide two of </w:t>
-      </w:r>
-      <w:proofErr w:type="gramStart"/>
-      <w:r>
-        <w:rPr>
-          <w:rFonts w:ascii="Helvetica" w:hAnsi="Helvetica" w:cs="Helvetica"/>
-          <w:color w:val="212121"/>
-          <w:sz w:val="21"/>
-          <w:szCs w:val="21"/>
-          <w:shd w:val="clear" w:color="auto" w:fill="FFFFFF"/>
-        </w:rPr>
-        <w:t>the  Entity</w:t>
-      </w:r>
-      <w:proofErr w:type="gramEnd"/>
-      <w:r>
-        <w:rPr>
-          <w:rFonts w:ascii="Helvetica" w:hAnsi="Helvetica" w:cs="Helvetica"/>
-          <w:color w:val="212121"/>
-          <w:sz w:val="21"/>
-          <w:szCs w:val="21"/>
-          <w:shd w:val="clear" w:color="auto" w:fill="FFFFFF"/>
-        </w:rPr>
-        <w:t>-Relationship Model and Converting to Tables presentation. If that is not possible, then please submit a clear photo of a drawn solution. Have fun with this and feel free to come up with some entertaining attributes and/or relationships!</w:t>
+        <w:t>Caprill and Diana met for ~90 minutes and talked over two different models for Heros and Villains that each allow different stories to be told about the entities and their relationships.</w:t>
       </w:r>
     </w:p>
     <w:p>
       <w:pPr>
-        <w:pStyle w:val="Heading3"/>
-        <w:shd w:val="clear" w:color="auto" w:fill="FFFFFF"/>
-        <w:spacing w:before="180" w:after="120"/>
+        <w:pStyle w:val="Heading2"/>
         <w:rPr>
-          <w:rFonts w:ascii="Arial" w:hAnsi="Arial" w:cs="Arial"/>
-          <w:color w:val="212121"/>
+          <w:b/>
+          <w:bCs/>
         </w:rPr>
       </w:pPr>
       <w:r>
         <w:rPr>
-          <w:rFonts w:ascii="Arial" w:hAnsi="Arial" w:cs="Arial"/>
-          <w:color w:val="212121"/>
+          <w:b/>
+          <w:bCs/>
         </w:rPr>
-        <w:t>Grading</w:t>
+        <w:t>Model 1:</w:t>
       </w:r>
     </w:p>
     <w:p>
-      <w:pPr>
-        <w:pStyle w:val="NormalWeb"/>
-        <w:shd w:val="clear" w:color="auto" w:fill="FFFFFF"/>
-        <w:spacing w:before="0" w:beforeAutospacing="0" w:after="150" w:afterAutospacing="0"/>
-        <w:rPr>
-          <w:rFonts w:ascii="Helvetica" w:hAnsi="Helvetica" w:cs="Helvetica"/>
-          <w:color w:val="212121"/>
-          <w:sz w:val="21"/>
-          <w:szCs w:val="21"/>
-        </w:rPr>
-      </w:pPr>
       <w:r>
         <w:rPr>
-          <w:rFonts w:ascii="Helvetica" w:hAnsi="Helvetica" w:cs="Helvetica"/>
-          <w:color w:val="212121"/>
-          <w:sz w:val="21"/>
-          <w:szCs w:val="21"/>
+          <w:noProof/>
         </w:rPr>
-        <w:t>The assignment is rather open-ended and allows for multiple DB designs to be produced. That means, there is no one correct design and corresponding E-R diagram. We will be grading based on three requirements (</w:t>
-      </w:r>
-      <w:r>
-        <w:rPr>
-          <w:rFonts w:ascii="Helvetica" w:hAnsi="Helvetica" w:cs="Helvetica"/>
-          <w:color w:val="212121"/>
-          <w:sz w:val="21"/>
-          <w:szCs w:val="21"/>
-          <w:u w:val="single"/>
-        </w:rPr>
-        <w:t>the three Ds</w:t>
-      </w:r>
-      <w:r>
-        <w:rPr>
-          <w:rFonts w:ascii="Helvetica" w:hAnsi="Helvetica" w:cs="Helvetica"/>
-          <w:color w:val="212121"/>
-          <w:sz w:val="21"/>
-          <w:szCs w:val="21"/>
-        </w:rPr>
-        <w:t>):</w:t>
+        <w:drawing>
+          <wp:inline distT="0" distB="0" distL="0" distR="0" wp14:anchorId="7CCD3DC9" wp14:editId="1B541028">
+            <wp:extent cx="5943600" cy="4808220"/>
+            <wp:effectExtent l="0" t="0" r="0" b="0"/>
+            <wp:docPr id="1" name="Picture 1"/>
+            <wp:cNvGraphicFramePr>
+              <a:graphicFrameLocks xmlns:a="http://schemas.openxmlformats.org/drawingml/2006/main" noChangeAspect="1"/>
+            </wp:cNvGraphicFramePr>
+            <a:graphic xmlns:a="http://schemas.openxmlformats.org/drawingml/2006/main">
+              <a:graphicData uri="http://schemas.openxmlformats.org/drawingml/2006/picture">
+                <pic:pic xmlns:pic="http://schemas.openxmlformats.org/drawingml/2006/picture">
+                  <pic:nvPicPr>
+                    <pic:cNvPr id="1" name=""/>
+                    <pic:cNvPicPr/>
+                  </pic:nvPicPr>
+                  <pic:blipFill>
+                    <a:blip r:embed="rId5"/>
+                    <a:stretch>
+                      <a:fillRect/>
+                    </a:stretch>
+                  </pic:blipFill>
+                  <pic:spPr>
+                    <a:xfrm>
+                      <a:off x="0" y="0"/>
+                      <a:ext cx="5943600" cy="4808220"/>
+                    </a:xfrm>
+                    <a:prstGeom prst="rect">
+                      <a:avLst/>
+                    </a:prstGeom>
+                  </pic:spPr>
+                </pic:pic>
+              </a:graphicData>
+            </a:graphic>
+          </wp:inline>
+        </w:drawing>
       </w:r>
     </w:p>
     <w:p>
       <w:pPr>
-        <w:numPr>
-          <w:ilvl w:val="0"/>
-          <w:numId w:val="1"/>
-        </w:numPr>
-        <w:shd w:val="clear" w:color="auto" w:fill="FFFFFF"/>
-        <w:spacing w:before="100" w:beforeAutospacing="1" w:after="100" w:afterAutospacing="1" w:line="240" w:lineRule="auto"/>
-        <w:rPr>
-          <w:rFonts w:ascii="Helvetica" w:hAnsi="Helvetica" w:cs="Helvetica"/>
-          <w:color w:val="212121"/>
-          <w:sz w:val="21"/>
-          <w:szCs w:val="21"/>
-        </w:rPr>
+        <w:tabs>
+          <w:tab w:val="left" w:pos="5662"/>
+        </w:tabs>
       </w:pPr>
       <w:r>
-        <w:rPr>
-          <w:rFonts w:ascii="Helvetica" w:hAnsi="Helvetica" w:cs="Helvetica"/>
-          <w:color w:val="212121"/>
-          <w:sz w:val="21"/>
-          <w:szCs w:val="21"/>
-        </w:rPr>
-        <w:t>[30%] </w:t>
-      </w:r>
-      <w:r>
-        <w:rPr>
-          <w:rStyle w:val="Strong"/>
-          <w:rFonts w:ascii="Helvetica" w:hAnsi="Helvetica" w:cs="Helvetica"/>
-          <w:color w:val="212121"/>
-          <w:sz w:val="21"/>
-          <w:szCs w:val="21"/>
-        </w:rPr>
-        <w:t>Design</w:t>
-      </w:r>
-      <w:r>
-        <w:rPr>
-          <w:rFonts w:ascii="Helvetica" w:hAnsi="Helvetica" w:cs="Helvetica"/>
-          <w:color w:val="212121"/>
-          <w:sz w:val="21"/>
-          <w:szCs w:val="21"/>
-        </w:rPr>
-        <w:t>: You clearly describe your DB design with main </w:t>
-      </w:r>
-      <w:r>
-        <w:rPr>
-          <w:rStyle w:val="Emphasis"/>
-          <w:rFonts w:ascii="Helvetica" w:hAnsi="Helvetica" w:cs="Helvetica"/>
-          <w:color w:val="212121"/>
-          <w:sz w:val="21"/>
-          <w:szCs w:val="21"/>
-        </w:rPr>
-        <w:t>entities </w:t>
-      </w:r>
-      <w:r>
-        <w:rPr>
-          <w:rFonts w:ascii="Helvetica" w:hAnsi="Helvetica" w:cs="Helvetica"/>
-          <w:color w:val="212121"/>
-          <w:sz w:val="21"/>
-          <w:szCs w:val="21"/>
-        </w:rPr>
-        <w:t>and </w:t>
-      </w:r>
-      <w:r>
-        <w:rPr>
-          <w:rStyle w:val="Emphasis"/>
-          <w:rFonts w:ascii="Helvetica" w:hAnsi="Helvetica" w:cs="Helvetica"/>
-          <w:color w:val="212121"/>
-          <w:sz w:val="21"/>
-          <w:szCs w:val="21"/>
-        </w:rPr>
-        <w:t>relationships</w:t>
-      </w:r>
-      <w:r>
-        <w:rPr>
-          <w:rFonts w:ascii="Helvetica" w:hAnsi="Helvetica" w:cs="Helvetica"/>
-          <w:color w:val="212121"/>
-          <w:sz w:val="21"/>
-          <w:szCs w:val="21"/>
-        </w:rPr>
-        <w:t>, as well as </w:t>
-      </w:r>
-      <w:r>
-        <w:rPr>
-          <w:rStyle w:val="Emphasis"/>
-          <w:rFonts w:ascii="Helvetica" w:hAnsi="Helvetica" w:cs="Helvetica"/>
-          <w:color w:val="212121"/>
-          <w:sz w:val="21"/>
-          <w:szCs w:val="21"/>
-        </w:rPr>
-        <w:t>attributes </w:t>
-      </w:r>
-      <w:r>
-        <w:rPr>
-          <w:rFonts w:ascii="Helvetica" w:hAnsi="Helvetica" w:cs="Helvetica"/>
-          <w:color w:val="212121"/>
-          <w:sz w:val="21"/>
-          <w:szCs w:val="21"/>
-        </w:rPr>
-        <w:t>of each entity set.</w:t>
+        <w:t>Model 1 allows for a person to change their role from Hero, to Villian, to “Civilian” over time. There is a weak entity, “RoleDateRange”, and weak relationship “Is In A (between Person, Role, and RoleDateRange) that allows a Person to have multiple roles over multiple date ranges. Business logic in the code layers (and/or stored procedures) will need to be implemented to prevent overlapping date ranges for a person and role (if we don’t want to support overlapping relationships). The RoleDateRangeID will allow for overlapping role date ranges if we do need to support that functionality.</w:t>
       </w:r>
     </w:p>
     <w:p>
       <w:pPr>
-        <w:numPr>
-          <w:ilvl w:val="0"/>
-          <w:numId w:val="1"/>
-        </w:numPr>
-        <w:shd w:val="clear" w:color="auto" w:fill="FFFFFF"/>
-        <w:spacing w:before="100" w:beforeAutospacing="1" w:after="100" w:afterAutospacing="1" w:line="240" w:lineRule="auto"/>
-        <w:rPr>
-          <w:rFonts w:ascii="Helvetica" w:hAnsi="Helvetica" w:cs="Helvetica"/>
-          <w:color w:val="212121"/>
-          <w:sz w:val="21"/>
-          <w:szCs w:val="21"/>
-        </w:rPr>
+        <w:tabs>
+          <w:tab w:val="left" w:pos="5662"/>
+        </w:tabs>
       </w:pPr>
       <w:r>
-        <w:rPr>
-          <w:rFonts w:ascii="Helvetica" w:hAnsi="Helvetica" w:cs="Helvetica"/>
-          <w:color w:val="212121"/>
-          <w:sz w:val="21"/>
-          <w:szCs w:val="21"/>
-        </w:rPr>
-        <w:t>[20%] </w:t>
-      </w:r>
-      <w:r>
-        <w:rPr>
-          <w:rStyle w:val="Strong"/>
-          <w:rFonts w:ascii="Helvetica" w:hAnsi="Helvetica" w:cs="Helvetica"/>
-          <w:color w:val="212121"/>
-          <w:sz w:val="21"/>
-          <w:szCs w:val="21"/>
-        </w:rPr>
-        <w:t>Depth</w:t>
-      </w:r>
-      <w:r>
-        <w:rPr>
-          <w:rFonts w:ascii="Helvetica" w:hAnsi="Helvetica" w:cs="Helvetica"/>
-          <w:color w:val="212121"/>
-          <w:sz w:val="21"/>
-          <w:szCs w:val="21"/>
-        </w:rPr>
-        <w:t>: There is enough depth to the DB, using </w:t>
-      </w:r>
-      <w:r>
-        <w:rPr>
-          <w:rFonts w:ascii="Helvetica" w:hAnsi="Helvetica" w:cs="Helvetica"/>
-          <w:color w:val="212121"/>
-          <w:sz w:val="21"/>
-          <w:szCs w:val="21"/>
-          <w:u w:val="single"/>
-        </w:rPr>
-        <w:t>at least</w:t>
-      </w:r>
-      <w:r>
-        <w:rPr>
-          <w:rFonts w:ascii="Helvetica" w:hAnsi="Helvetica" w:cs="Helvetica"/>
-          <w:color w:val="212121"/>
-          <w:sz w:val="21"/>
-          <w:szCs w:val="21"/>
-        </w:rPr>
-        <w:t> five (5) entity sets and two (2) relationships.</w:t>
+        <w:lastRenderedPageBreak/>
+        <w:t>The Ally and Feud weak entities and relationships also allow tracking different alliances and feuds (and their strength) over time. With this model one could track and growing/weakening alliance or feud. Again, business logic in code or stored procedures will be needed to restrict overlapping date ranges within alliances/feuds, and between alliances and feuds for the same two people.</w:t>
       </w:r>
     </w:p>
     <w:p>
       <w:pPr>
-        <w:numPr>
-          <w:ilvl w:val="0"/>
-          <w:numId w:val="1"/>
-        </w:numPr>
-        <w:shd w:val="clear" w:color="auto" w:fill="FFFFFF"/>
-        <w:spacing w:before="100" w:beforeAutospacing="1" w:after="100" w:afterAutospacing="1" w:line="240" w:lineRule="auto"/>
-        <w:rPr>
-          <w:rFonts w:ascii="Helvetica" w:hAnsi="Helvetica" w:cs="Helvetica"/>
-          <w:color w:val="212121"/>
-          <w:sz w:val="21"/>
-          <w:szCs w:val="21"/>
-        </w:rPr>
+        <w:tabs>
+          <w:tab w:val="left" w:pos="5662"/>
+        </w:tabs>
       </w:pPr>
       <w:r>
-        <w:rPr>
-          <w:rFonts w:ascii="Helvetica" w:hAnsi="Helvetica" w:cs="Helvetica"/>
-          <w:color w:val="212121"/>
-          <w:sz w:val="21"/>
-          <w:szCs w:val="21"/>
-        </w:rPr>
-        <w:t>[50%] </w:t>
-      </w:r>
-      <w:r>
-        <w:rPr>
-          <w:rStyle w:val="Strong"/>
-          <w:rFonts w:ascii="Helvetica" w:hAnsi="Helvetica" w:cs="Helvetica"/>
-          <w:color w:val="212121"/>
-          <w:sz w:val="21"/>
-          <w:szCs w:val="21"/>
-        </w:rPr>
-        <w:t>Diagram</w:t>
-      </w:r>
-      <w:r>
-        <w:rPr>
-          <w:rFonts w:ascii="Helvetica" w:hAnsi="Helvetica" w:cs="Helvetica"/>
-          <w:color w:val="212121"/>
-          <w:sz w:val="21"/>
-          <w:szCs w:val="21"/>
-        </w:rPr>
-        <w:t>: The diagram is a proper representation of the DB design description and follows the correct conventions/notations for making an ER diagram.</w:t>
+        <w:t>People can have multiple skills, and the skill strength can be tracked over time with this model.</w:t>
       </w:r>
     </w:p>
-    <w:p/>
+    <w:p>
+      <w:pPr>
+        <w:tabs>
+          <w:tab w:val="left" w:pos="5662"/>
+        </w:tabs>
+      </w:pPr>
+      <w:r>
+        <w:t>A person can have multiple sidekicks, but a sidekick can only have one leader.</w:t>
+      </w:r>
+    </w:p>
+    <w:p>
+      <w:pPr>
+        <w:tabs>
+          <w:tab w:val="left" w:pos="5662"/>
+        </w:tabs>
+      </w:pPr>
+      <w:r>
+        <w:t>End dates in this model will either need to be NULL or a sentinel value for relationships that are currently active.</w:t>
+      </w:r>
+    </w:p>
     <w:sectPr>
       <w:pgSz w:w="12240" w:h="15840"/>
       <w:pgMar w:top="1440" w:right="1440" w:bottom="1440" w:left="1440" w:header="720" w:footer="720" w:gutter="0"/>
@@ -938,6 +759,28 @@
       <w:szCs w:val="48"/>
     </w:rPr>
   </w:style>
+  <w:style w:type="paragraph" w:styleId="Heading2">
+    <w:name w:val="heading 2"/>
+    <w:basedOn w:val="Normal"/>
+    <w:next w:val="Normal"/>
+    <w:link w:val="Heading2Char"/>
+    <w:uiPriority w:val="9"/>
+    <w:unhideWhenUsed/>
+    <w:qFormat/>
+    <w:rsid w:val="009C3857"/>
+    <w:pPr>
+      <w:keepNext/>
+      <w:keepLines/>
+      <w:spacing w:before="40" w:after="0"/>
+      <w:outlineLvl w:val="1"/>
+    </w:pPr>
+    <w:rPr>
+      <w:rFonts w:asciiTheme="majorHAnsi" w:eastAsiaTheme="majorEastAsia" w:hAnsiTheme="majorHAnsi" w:cstheme="majorBidi"/>
+      <w:color w:val="2F5496" w:themeColor="accent1" w:themeShade="BF"/>
+      <w:sz w:val="26"/>
+      <w:szCs w:val="26"/>
+    </w:rPr>
+  </w:style>
   <w:style w:type="paragraph" w:styleId="Heading3">
     <w:name w:val="heading 3"/>
     <w:basedOn w:val="Normal"/>
@@ -1053,6 +896,19 @@
     <w:rPr>
       <w:i/>
       <w:iCs/>
+    </w:rPr>
+  </w:style>
+  <w:style w:type="character" w:customStyle="1" w:styleId="Heading2Char">
+    <w:name w:val="Heading 2 Char"/>
+    <w:basedOn w:val="DefaultParagraphFont"/>
+    <w:link w:val="Heading2"/>
+    <w:uiPriority w:val="9"/>
+    <w:rsid w:val="009C3857"/>
+    <w:rPr>
+      <w:rFonts w:asciiTheme="majorHAnsi" w:eastAsiaTheme="majorEastAsia" w:hAnsiTheme="majorHAnsi" w:cstheme="majorBidi"/>
+      <w:color w:val="2F5496" w:themeColor="accent1" w:themeShade="BF"/>
+      <w:sz w:val="26"/>
+      <w:szCs w:val="26"/>
     </w:rPr>
   </w:style>
 </w:styles>

</xml_diff>